<commit_message>
put in table of contents
</commit_message>
<xml_diff>
--- a/Writeup.docx
+++ b/Writeup.docx
@@ -148,24 +148,1803 @@
           <w:i w:val="0"/>
           <w:iCs w:val="0"/>
         </w:rPr>
-        <w:t>Stephanie Abegg</w:t>
-      </w:r>
+        <w:t xml:space="preserve">Stephanie </w:t>
+      </w:r>
+      <w:proofErr w:type="spellStart"/>
+      <w:r>
+        <w:rPr>
+          <w:i w:val="0"/>
+          <w:iCs w:val="0"/>
+        </w:rPr>
+        <w:t>Abegg</w:t>
+      </w:r>
+      <w:proofErr w:type="spellEnd"/>
     </w:p>
+    <w:sdt>
+      <w:sdtPr>
+        <w:rPr>
+          <w:i/>
+          <w:iCs w:val="0"/>
+        </w:rPr>
+        <w:id w:val="-1035118787"/>
+        <w:docPartObj>
+          <w:docPartGallery w:val="Table of Contents"/>
+          <w:docPartUnique/>
+        </w:docPartObj>
+      </w:sdtPr>
+      <w:sdtEndPr>
+        <w:rPr>
+          <w:rFonts w:asciiTheme="minorHAnsi" w:eastAsiaTheme="minorEastAsia" w:hAnsiTheme="minorHAnsi" w:cstheme="minorBidi"/>
+          <w:iCs/>
+          <w:caps w:val="0"/>
+          <w:noProof/>
+          <w:color w:val="auto"/>
+          <w:sz w:val="20"/>
+          <w:szCs w:val="20"/>
+        </w:rPr>
+      </w:sdtEndPr>
+      <w:sdtContent>
+        <w:p>
+          <w:pPr>
+            <w:pStyle w:val="TOCHeading"/>
+          </w:pPr>
+          <w:r>
+            <w:t>Table of Contents</w:t>
+          </w:r>
+        </w:p>
+        <w:p>
+          <w:pPr>
+            <w:pStyle w:val="TOC1"/>
+            <w:tabs>
+              <w:tab w:val="right" w:leader="dot" w:pos="9350"/>
+            </w:tabs>
+            <w:rPr>
+              <w:b w:val="0"/>
+              <w:bCs w:val="0"/>
+              <w:caps w:val="0"/>
+              <w:noProof/>
+              <w:kern w:val="2"/>
+              <w:sz w:val="24"/>
+              <w:szCs w:val="24"/>
+              <w14:ligatures w14:val="standardContextual"/>
+            </w:rPr>
+          </w:pPr>
+          <w:r>
+            <w:rPr>
+              <w:b w:val="0"/>
+              <w:bCs w:val="0"/>
+              <w:i/>
+              <w:iCs/>
+              <w:caps w:val="0"/>
+              <w:sz w:val="24"/>
+              <w:szCs w:val="24"/>
+            </w:rPr>
+            <w:fldChar w:fldCharType="begin"/>
+          </w:r>
+          <w:r>
+            <w:rPr>
+              <w:b w:val="0"/>
+              <w:bCs w:val="0"/>
+              <w:i/>
+              <w:iCs/>
+              <w:caps w:val="0"/>
+              <w:sz w:val="24"/>
+              <w:szCs w:val="24"/>
+            </w:rPr>
+            <w:instrText xml:space="preserve"> TOC \o "1-5" \h \z \u </w:instrText>
+          </w:r>
+          <w:r>
+            <w:rPr>
+              <w:b w:val="0"/>
+              <w:bCs w:val="0"/>
+              <w:i/>
+              <w:iCs/>
+              <w:caps w:val="0"/>
+              <w:sz w:val="24"/>
+              <w:szCs w:val="24"/>
+            </w:rPr>
+            <w:fldChar w:fldCharType="separate"/>
+          </w:r>
+          <w:hyperlink w:anchor="_Toc174163460" w:history="1">
+            <w:r>
+              <w:rPr>
+                <w:rStyle w:val="Hyperlink"/>
+                <w:noProof/>
+              </w:rPr>
+              <w:t>The Data</w:t>
+            </w:r>
+            <w:r>
+              <w:rPr>
+                <w:noProof/>
+                <w:webHidden/>
+              </w:rPr>
+              <w:tab/>
+            </w:r>
+            <w:r>
+              <w:rPr>
+                <w:noProof/>
+                <w:webHidden/>
+              </w:rPr>
+              <w:fldChar w:fldCharType="begin"/>
+            </w:r>
+            <w:r>
+              <w:rPr>
+                <w:noProof/>
+                <w:webHidden/>
+              </w:rPr>
+              <w:instrText xml:space="preserve"> PAGEREF _Toc174163460 \h </w:instrText>
+            </w:r>
+            <w:r>
+              <w:rPr>
+                <w:noProof/>
+                <w:webHidden/>
+              </w:rPr>
+            </w:r>
+            <w:r>
+              <w:rPr>
+                <w:noProof/>
+                <w:webHidden/>
+              </w:rPr>
+              <w:fldChar w:fldCharType="separate"/>
+            </w:r>
+            <w:r>
+              <w:rPr>
+                <w:noProof/>
+                <w:webHidden/>
+              </w:rPr>
+              <w:t>2</w:t>
+            </w:r>
+            <w:r>
+              <w:rPr>
+                <w:noProof/>
+                <w:webHidden/>
+              </w:rPr>
+              <w:fldChar w:fldCharType="end"/>
+            </w:r>
+          </w:hyperlink>
+        </w:p>
+        <w:p>
+          <w:pPr>
+            <w:pStyle w:val="TOC1"/>
+            <w:tabs>
+              <w:tab w:val="right" w:leader="dot" w:pos="9350"/>
+            </w:tabs>
+            <w:rPr>
+              <w:b w:val="0"/>
+              <w:bCs w:val="0"/>
+              <w:caps w:val="0"/>
+              <w:noProof/>
+              <w:kern w:val="2"/>
+              <w:sz w:val="24"/>
+              <w:szCs w:val="24"/>
+              <w14:ligatures w14:val="standardContextual"/>
+            </w:rPr>
+          </w:pPr>
+          <w:hyperlink w:anchor="_Toc174163461" w:history="1">
+            <w:r>
+              <w:rPr>
+                <w:rStyle w:val="Hyperlink"/>
+                <w:noProof/>
+              </w:rPr>
+              <w:t>Number of No Shows</w:t>
+            </w:r>
+            <w:r>
+              <w:rPr>
+                <w:noProof/>
+                <w:webHidden/>
+              </w:rPr>
+              <w:tab/>
+            </w:r>
+            <w:r>
+              <w:rPr>
+                <w:noProof/>
+                <w:webHidden/>
+              </w:rPr>
+              <w:fldChar w:fldCharType="begin"/>
+            </w:r>
+            <w:r>
+              <w:rPr>
+                <w:noProof/>
+                <w:webHidden/>
+              </w:rPr>
+              <w:instrText xml:space="preserve"> PAGEREF _Toc174163461 \h </w:instrText>
+            </w:r>
+            <w:r>
+              <w:rPr>
+                <w:noProof/>
+                <w:webHidden/>
+              </w:rPr>
+            </w:r>
+            <w:r>
+              <w:rPr>
+                <w:noProof/>
+                <w:webHidden/>
+              </w:rPr>
+              <w:fldChar w:fldCharType="separate"/>
+            </w:r>
+            <w:r>
+              <w:rPr>
+                <w:noProof/>
+                <w:webHidden/>
+              </w:rPr>
+              <w:t>2</w:t>
+            </w:r>
+            <w:r>
+              <w:rPr>
+                <w:noProof/>
+                <w:webHidden/>
+              </w:rPr>
+              <w:fldChar w:fldCharType="end"/>
+            </w:r>
+          </w:hyperlink>
+        </w:p>
+        <w:p>
+          <w:pPr>
+            <w:pStyle w:val="TOC5"/>
+            <w:tabs>
+              <w:tab w:val="right" w:leader="dot" w:pos="9350"/>
+            </w:tabs>
+            <w:rPr>
+              <w:noProof/>
+              <w:kern w:val="2"/>
+              <w:sz w:val="24"/>
+              <w:szCs w:val="24"/>
+              <w14:ligatures w14:val="standardContextual"/>
+            </w:rPr>
+          </w:pPr>
+          <w:hyperlink w:anchor="_Toc174163462" w:history="1">
+            <w:r>
+              <w:rPr>
+                <w:rStyle w:val="Hyperlink"/>
+                <w:noProof/>
+              </w:rPr>
+              <w:t>What is the overall proportion of No Shows?</w:t>
+            </w:r>
+            <w:r>
+              <w:rPr>
+                <w:noProof/>
+                <w:webHidden/>
+              </w:rPr>
+              <w:tab/>
+            </w:r>
+            <w:r>
+              <w:rPr>
+                <w:noProof/>
+                <w:webHidden/>
+              </w:rPr>
+              <w:fldChar w:fldCharType="begin"/>
+            </w:r>
+            <w:r>
+              <w:rPr>
+                <w:noProof/>
+                <w:webHidden/>
+              </w:rPr>
+              <w:instrText xml:space="preserve"> PAGEREF _Toc174163462 \h </w:instrText>
+            </w:r>
+            <w:r>
+              <w:rPr>
+                <w:noProof/>
+                <w:webHidden/>
+              </w:rPr>
+            </w:r>
+            <w:r>
+              <w:rPr>
+                <w:noProof/>
+                <w:webHidden/>
+              </w:rPr>
+              <w:fldChar w:fldCharType="separate"/>
+            </w:r>
+            <w:r>
+              <w:rPr>
+                <w:noProof/>
+                <w:webHidden/>
+              </w:rPr>
+              <w:t>2</w:t>
+            </w:r>
+            <w:r>
+              <w:rPr>
+                <w:noProof/>
+                <w:webHidden/>
+              </w:rPr>
+              <w:fldChar w:fldCharType="end"/>
+            </w:r>
+          </w:hyperlink>
+        </w:p>
+        <w:p>
+          <w:pPr>
+            <w:pStyle w:val="TOC1"/>
+            <w:tabs>
+              <w:tab w:val="right" w:leader="dot" w:pos="9350"/>
+            </w:tabs>
+            <w:rPr>
+              <w:b w:val="0"/>
+              <w:bCs w:val="0"/>
+              <w:caps w:val="0"/>
+              <w:noProof/>
+              <w:kern w:val="2"/>
+              <w:sz w:val="24"/>
+              <w:szCs w:val="24"/>
+              <w14:ligatures w14:val="standardContextual"/>
+            </w:rPr>
+          </w:pPr>
+          <w:hyperlink w:anchor="_Toc174163463" w:history="1">
+            <w:r>
+              <w:rPr>
+                <w:rStyle w:val="Hyperlink"/>
+                <w:noProof/>
+              </w:rPr>
+              <w:t>Multiple Appointments</w:t>
+            </w:r>
+            <w:r>
+              <w:rPr>
+                <w:noProof/>
+                <w:webHidden/>
+              </w:rPr>
+              <w:tab/>
+            </w:r>
+            <w:r>
+              <w:rPr>
+                <w:noProof/>
+                <w:webHidden/>
+              </w:rPr>
+              <w:fldChar w:fldCharType="begin"/>
+            </w:r>
+            <w:r>
+              <w:rPr>
+                <w:noProof/>
+                <w:webHidden/>
+              </w:rPr>
+              <w:instrText xml:space="preserve"> PAGEREF _Toc174163463 \h </w:instrText>
+            </w:r>
+            <w:r>
+              <w:rPr>
+                <w:noProof/>
+                <w:webHidden/>
+              </w:rPr>
+            </w:r>
+            <w:r>
+              <w:rPr>
+                <w:noProof/>
+                <w:webHidden/>
+              </w:rPr>
+              <w:fldChar w:fldCharType="separate"/>
+            </w:r>
+            <w:r>
+              <w:rPr>
+                <w:noProof/>
+                <w:webHidden/>
+              </w:rPr>
+              <w:t>3</w:t>
+            </w:r>
+            <w:r>
+              <w:rPr>
+                <w:noProof/>
+                <w:webHidden/>
+              </w:rPr>
+              <w:fldChar w:fldCharType="end"/>
+            </w:r>
+          </w:hyperlink>
+        </w:p>
+        <w:p>
+          <w:pPr>
+            <w:pStyle w:val="TOC5"/>
+            <w:tabs>
+              <w:tab w:val="right" w:leader="dot" w:pos="9350"/>
+            </w:tabs>
+            <w:rPr>
+              <w:noProof/>
+              <w:kern w:val="2"/>
+              <w:sz w:val="24"/>
+              <w:szCs w:val="24"/>
+              <w14:ligatures w14:val="standardContextual"/>
+            </w:rPr>
+          </w:pPr>
+          <w:hyperlink w:anchor="_Toc174163464" w:history="1">
+            <w:r>
+              <w:rPr>
+                <w:rStyle w:val="Hyperlink"/>
+                <w:noProof/>
+              </w:rPr>
+              <w:t>How many patients scheduled multiple appointments?</w:t>
+            </w:r>
+            <w:r>
+              <w:rPr>
+                <w:noProof/>
+                <w:webHidden/>
+              </w:rPr>
+              <w:tab/>
+            </w:r>
+            <w:r>
+              <w:rPr>
+                <w:noProof/>
+                <w:webHidden/>
+              </w:rPr>
+              <w:fldChar w:fldCharType="begin"/>
+            </w:r>
+            <w:r>
+              <w:rPr>
+                <w:noProof/>
+                <w:webHidden/>
+              </w:rPr>
+              <w:instrText xml:space="preserve"> PAGEREF _Toc174163464 \h </w:instrText>
+            </w:r>
+            <w:r>
+              <w:rPr>
+                <w:noProof/>
+                <w:webHidden/>
+              </w:rPr>
+            </w:r>
+            <w:r>
+              <w:rPr>
+                <w:noProof/>
+                <w:webHidden/>
+              </w:rPr>
+              <w:fldChar w:fldCharType="separate"/>
+            </w:r>
+            <w:r>
+              <w:rPr>
+                <w:noProof/>
+                <w:webHidden/>
+              </w:rPr>
+              <w:t>3</w:t>
+            </w:r>
+            <w:r>
+              <w:rPr>
+                <w:noProof/>
+                <w:webHidden/>
+              </w:rPr>
+              <w:fldChar w:fldCharType="end"/>
+            </w:r>
+          </w:hyperlink>
+        </w:p>
+        <w:p>
+          <w:pPr>
+            <w:pStyle w:val="TOC5"/>
+            <w:tabs>
+              <w:tab w:val="right" w:leader="dot" w:pos="9350"/>
+            </w:tabs>
+            <w:rPr>
+              <w:noProof/>
+              <w:kern w:val="2"/>
+              <w:sz w:val="24"/>
+              <w:szCs w:val="24"/>
+              <w14:ligatures w14:val="standardContextual"/>
+            </w:rPr>
+          </w:pPr>
+          <w:hyperlink w:anchor="_Toc174163465" w:history="1">
+            <w:r>
+              <w:rPr>
+                <w:rStyle w:val="Hyperlink"/>
+                <w:noProof/>
+              </w:rPr>
+              <w:t>What are the outliers?</w:t>
+            </w:r>
+            <w:r>
+              <w:rPr>
+                <w:noProof/>
+                <w:webHidden/>
+              </w:rPr>
+              <w:tab/>
+            </w:r>
+            <w:r>
+              <w:rPr>
+                <w:noProof/>
+                <w:webHidden/>
+              </w:rPr>
+              <w:fldChar w:fldCharType="begin"/>
+            </w:r>
+            <w:r>
+              <w:rPr>
+                <w:noProof/>
+                <w:webHidden/>
+              </w:rPr>
+              <w:instrText xml:space="preserve"> PAGEREF _Toc174163465 \h </w:instrText>
+            </w:r>
+            <w:r>
+              <w:rPr>
+                <w:noProof/>
+                <w:webHidden/>
+              </w:rPr>
+            </w:r>
+            <w:r>
+              <w:rPr>
+                <w:noProof/>
+                <w:webHidden/>
+              </w:rPr>
+              <w:fldChar w:fldCharType="separate"/>
+            </w:r>
+            <w:r>
+              <w:rPr>
+                <w:noProof/>
+                <w:webHidden/>
+              </w:rPr>
+              <w:t>4</w:t>
+            </w:r>
+            <w:r>
+              <w:rPr>
+                <w:noProof/>
+                <w:webHidden/>
+              </w:rPr>
+              <w:fldChar w:fldCharType="end"/>
+            </w:r>
+          </w:hyperlink>
+        </w:p>
+        <w:p>
+          <w:pPr>
+            <w:pStyle w:val="TOC1"/>
+            <w:tabs>
+              <w:tab w:val="right" w:leader="dot" w:pos="9350"/>
+            </w:tabs>
+            <w:rPr>
+              <w:b w:val="0"/>
+              <w:bCs w:val="0"/>
+              <w:caps w:val="0"/>
+              <w:noProof/>
+              <w:kern w:val="2"/>
+              <w:sz w:val="24"/>
+              <w:szCs w:val="24"/>
+              <w14:ligatures w14:val="standardContextual"/>
+            </w:rPr>
+          </w:pPr>
+          <w:hyperlink w:anchor="_Toc174163466" w:history="1">
+            <w:r>
+              <w:rPr>
+                <w:rStyle w:val="Hyperlink"/>
+                <w:noProof/>
+              </w:rPr>
+              <w:t>Appointment Scheduling</w:t>
+            </w:r>
+            <w:r>
+              <w:rPr>
+                <w:noProof/>
+                <w:webHidden/>
+              </w:rPr>
+              <w:tab/>
+            </w:r>
+            <w:r>
+              <w:rPr>
+                <w:noProof/>
+                <w:webHidden/>
+              </w:rPr>
+              <w:fldChar w:fldCharType="begin"/>
+            </w:r>
+            <w:r>
+              <w:rPr>
+                <w:noProof/>
+                <w:webHidden/>
+              </w:rPr>
+              <w:instrText xml:space="preserve"> PAGEREF _Toc174163466 \h </w:instrText>
+            </w:r>
+            <w:r>
+              <w:rPr>
+                <w:noProof/>
+                <w:webHidden/>
+              </w:rPr>
+            </w:r>
+            <w:r>
+              <w:rPr>
+                <w:noProof/>
+                <w:webHidden/>
+              </w:rPr>
+              <w:fldChar w:fldCharType="separate"/>
+            </w:r>
+            <w:r>
+              <w:rPr>
+                <w:noProof/>
+                <w:webHidden/>
+              </w:rPr>
+              <w:t>4</w:t>
+            </w:r>
+            <w:r>
+              <w:rPr>
+                <w:noProof/>
+                <w:webHidden/>
+              </w:rPr>
+              <w:fldChar w:fldCharType="end"/>
+            </w:r>
+          </w:hyperlink>
+        </w:p>
+        <w:p>
+          <w:pPr>
+            <w:pStyle w:val="TOC5"/>
+            <w:tabs>
+              <w:tab w:val="right" w:leader="dot" w:pos="9350"/>
+            </w:tabs>
+            <w:rPr>
+              <w:noProof/>
+              <w:kern w:val="2"/>
+              <w:sz w:val="24"/>
+              <w:szCs w:val="24"/>
+              <w14:ligatures w14:val="standardContextual"/>
+            </w:rPr>
+          </w:pPr>
+          <w:hyperlink w:anchor="_Toc174163467" w:history="1">
+            <w:r>
+              <w:rPr>
+                <w:rStyle w:val="Hyperlink"/>
+                <w:noProof/>
+              </w:rPr>
+              <w:t>Does the time between scheduling an appointment and appointment date impact appointment attendance?</w:t>
+            </w:r>
+            <w:r>
+              <w:rPr>
+                <w:noProof/>
+                <w:webHidden/>
+              </w:rPr>
+              <w:tab/>
+            </w:r>
+            <w:r>
+              <w:rPr>
+                <w:noProof/>
+                <w:webHidden/>
+              </w:rPr>
+              <w:fldChar w:fldCharType="begin"/>
+            </w:r>
+            <w:r>
+              <w:rPr>
+                <w:noProof/>
+                <w:webHidden/>
+              </w:rPr>
+              <w:instrText xml:space="preserve"> PAGEREF _Toc174163467 \h </w:instrText>
+            </w:r>
+            <w:r>
+              <w:rPr>
+                <w:noProof/>
+                <w:webHidden/>
+              </w:rPr>
+            </w:r>
+            <w:r>
+              <w:rPr>
+                <w:noProof/>
+                <w:webHidden/>
+              </w:rPr>
+              <w:fldChar w:fldCharType="separate"/>
+            </w:r>
+            <w:r>
+              <w:rPr>
+                <w:noProof/>
+                <w:webHidden/>
+              </w:rPr>
+              <w:t>4</w:t>
+            </w:r>
+            <w:r>
+              <w:rPr>
+                <w:noProof/>
+                <w:webHidden/>
+              </w:rPr>
+              <w:fldChar w:fldCharType="end"/>
+            </w:r>
+          </w:hyperlink>
+        </w:p>
+        <w:p>
+          <w:pPr>
+            <w:pStyle w:val="TOC5"/>
+            <w:tabs>
+              <w:tab w:val="right" w:leader="dot" w:pos="9350"/>
+            </w:tabs>
+            <w:rPr>
+              <w:noProof/>
+              <w:kern w:val="2"/>
+              <w:sz w:val="24"/>
+              <w:szCs w:val="24"/>
+              <w14:ligatures w14:val="standardContextual"/>
+            </w:rPr>
+          </w:pPr>
+          <w:hyperlink w:anchor="_Toc174163468" w:history="1">
+            <w:r>
+              <w:rPr>
+                <w:rStyle w:val="Hyperlink"/>
+                <w:noProof/>
+              </w:rPr>
+              <w:t>Does the day of the week of the appointment impact no-shows?</w:t>
+            </w:r>
+            <w:r>
+              <w:rPr>
+                <w:noProof/>
+                <w:webHidden/>
+              </w:rPr>
+              <w:tab/>
+            </w:r>
+            <w:r>
+              <w:rPr>
+                <w:noProof/>
+                <w:webHidden/>
+              </w:rPr>
+              <w:fldChar w:fldCharType="begin"/>
+            </w:r>
+            <w:r>
+              <w:rPr>
+                <w:noProof/>
+                <w:webHidden/>
+              </w:rPr>
+              <w:instrText xml:space="preserve"> PAGEREF _Toc174163468 \h </w:instrText>
+            </w:r>
+            <w:r>
+              <w:rPr>
+                <w:noProof/>
+                <w:webHidden/>
+              </w:rPr>
+            </w:r>
+            <w:r>
+              <w:rPr>
+                <w:noProof/>
+                <w:webHidden/>
+              </w:rPr>
+              <w:fldChar w:fldCharType="separate"/>
+            </w:r>
+            <w:r>
+              <w:rPr>
+                <w:noProof/>
+                <w:webHidden/>
+              </w:rPr>
+              <w:t>5</w:t>
+            </w:r>
+            <w:r>
+              <w:rPr>
+                <w:noProof/>
+                <w:webHidden/>
+              </w:rPr>
+              <w:fldChar w:fldCharType="end"/>
+            </w:r>
+          </w:hyperlink>
+        </w:p>
+        <w:p>
+          <w:pPr>
+            <w:pStyle w:val="TOC5"/>
+            <w:tabs>
+              <w:tab w:val="right" w:leader="dot" w:pos="9350"/>
+            </w:tabs>
+            <w:rPr>
+              <w:noProof/>
+              <w:kern w:val="2"/>
+              <w:sz w:val="24"/>
+              <w:szCs w:val="24"/>
+              <w14:ligatures w14:val="standardContextual"/>
+            </w:rPr>
+          </w:pPr>
+          <w:hyperlink w:anchor="_Toc174163469" w:history="1">
+            <w:r>
+              <w:rPr>
+                <w:rStyle w:val="Hyperlink"/>
+                <w:noProof/>
+              </w:rPr>
+              <w:t>Does the time of day that an appointment is scheduled impact the likelihood of a no-show?</w:t>
+            </w:r>
+            <w:r>
+              <w:rPr>
+                <w:noProof/>
+                <w:webHidden/>
+              </w:rPr>
+              <w:tab/>
+            </w:r>
+            <w:r>
+              <w:rPr>
+                <w:noProof/>
+                <w:webHidden/>
+              </w:rPr>
+              <w:fldChar w:fldCharType="begin"/>
+            </w:r>
+            <w:r>
+              <w:rPr>
+                <w:noProof/>
+                <w:webHidden/>
+              </w:rPr>
+              <w:instrText xml:space="preserve"> PAGEREF _Toc174163469 \h </w:instrText>
+            </w:r>
+            <w:r>
+              <w:rPr>
+                <w:noProof/>
+                <w:webHidden/>
+              </w:rPr>
+            </w:r>
+            <w:r>
+              <w:rPr>
+                <w:noProof/>
+                <w:webHidden/>
+              </w:rPr>
+              <w:fldChar w:fldCharType="separate"/>
+            </w:r>
+            <w:r>
+              <w:rPr>
+                <w:noProof/>
+                <w:webHidden/>
+              </w:rPr>
+              <w:t>6</w:t>
+            </w:r>
+            <w:r>
+              <w:rPr>
+                <w:noProof/>
+                <w:webHidden/>
+              </w:rPr>
+              <w:fldChar w:fldCharType="end"/>
+            </w:r>
+          </w:hyperlink>
+        </w:p>
+        <w:p>
+          <w:pPr>
+            <w:pStyle w:val="TOC1"/>
+            <w:tabs>
+              <w:tab w:val="right" w:leader="dot" w:pos="9350"/>
+            </w:tabs>
+            <w:rPr>
+              <w:b w:val="0"/>
+              <w:bCs w:val="0"/>
+              <w:caps w:val="0"/>
+              <w:noProof/>
+              <w:kern w:val="2"/>
+              <w:sz w:val="24"/>
+              <w:szCs w:val="24"/>
+              <w14:ligatures w14:val="standardContextual"/>
+            </w:rPr>
+          </w:pPr>
+          <w:hyperlink w:anchor="_Toc174163470" w:history="1">
+            <w:r>
+              <w:rPr>
+                <w:rStyle w:val="Hyperlink"/>
+                <w:noProof/>
+              </w:rPr>
+              <w:t>Location</w:t>
+            </w:r>
+            <w:r>
+              <w:rPr>
+                <w:noProof/>
+                <w:webHidden/>
+              </w:rPr>
+              <w:tab/>
+            </w:r>
+            <w:r>
+              <w:rPr>
+                <w:noProof/>
+                <w:webHidden/>
+              </w:rPr>
+              <w:fldChar w:fldCharType="begin"/>
+            </w:r>
+            <w:r>
+              <w:rPr>
+                <w:noProof/>
+                <w:webHidden/>
+              </w:rPr>
+              <w:instrText xml:space="preserve"> PAGEREF _Toc174163470 \h </w:instrText>
+            </w:r>
+            <w:r>
+              <w:rPr>
+                <w:noProof/>
+                <w:webHidden/>
+              </w:rPr>
+            </w:r>
+            <w:r>
+              <w:rPr>
+                <w:noProof/>
+                <w:webHidden/>
+              </w:rPr>
+              <w:fldChar w:fldCharType="separate"/>
+            </w:r>
+            <w:r>
+              <w:rPr>
+                <w:noProof/>
+                <w:webHidden/>
+              </w:rPr>
+              <w:t>7</w:t>
+            </w:r>
+            <w:r>
+              <w:rPr>
+                <w:noProof/>
+                <w:webHidden/>
+              </w:rPr>
+              <w:fldChar w:fldCharType="end"/>
+            </w:r>
+          </w:hyperlink>
+        </w:p>
+        <w:p>
+          <w:pPr>
+            <w:pStyle w:val="TOC5"/>
+            <w:tabs>
+              <w:tab w:val="right" w:leader="dot" w:pos="9350"/>
+            </w:tabs>
+            <w:rPr>
+              <w:noProof/>
+              <w:kern w:val="2"/>
+              <w:sz w:val="24"/>
+              <w:szCs w:val="24"/>
+              <w14:ligatures w14:val="standardContextual"/>
+            </w:rPr>
+          </w:pPr>
+          <w:hyperlink w:anchor="_Toc174163471" w:history="1">
+            <w:r>
+              <w:rPr>
+                <w:rStyle w:val="Hyperlink"/>
+                <w:noProof/>
+              </w:rPr>
+              <w:t>Does location have an impact the likelihood of a no-show?</w:t>
+            </w:r>
+            <w:r>
+              <w:rPr>
+                <w:noProof/>
+                <w:webHidden/>
+              </w:rPr>
+              <w:tab/>
+            </w:r>
+            <w:r>
+              <w:rPr>
+                <w:noProof/>
+                <w:webHidden/>
+              </w:rPr>
+              <w:fldChar w:fldCharType="begin"/>
+            </w:r>
+            <w:r>
+              <w:rPr>
+                <w:noProof/>
+                <w:webHidden/>
+              </w:rPr>
+              <w:instrText xml:space="preserve"> PAGEREF _Toc174163471 \h </w:instrText>
+            </w:r>
+            <w:r>
+              <w:rPr>
+                <w:noProof/>
+                <w:webHidden/>
+              </w:rPr>
+            </w:r>
+            <w:r>
+              <w:rPr>
+                <w:noProof/>
+                <w:webHidden/>
+              </w:rPr>
+              <w:fldChar w:fldCharType="separate"/>
+            </w:r>
+            <w:r>
+              <w:rPr>
+                <w:noProof/>
+                <w:webHidden/>
+              </w:rPr>
+              <w:t>7</w:t>
+            </w:r>
+            <w:r>
+              <w:rPr>
+                <w:noProof/>
+                <w:webHidden/>
+              </w:rPr>
+              <w:fldChar w:fldCharType="end"/>
+            </w:r>
+          </w:hyperlink>
+        </w:p>
+        <w:p>
+          <w:pPr>
+            <w:pStyle w:val="TOC1"/>
+            <w:tabs>
+              <w:tab w:val="right" w:leader="dot" w:pos="9350"/>
+            </w:tabs>
+            <w:rPr>
+              <w:b w:val="0"/>
+              <w:bCs w:val="0"/>
+              <w:caps w:val="0"/>
+              <w:noProof/>
+              <w:kern w:val="2"/>
+              <w:sz w:val="24"/>
+              <w:szCs w:val="24"/>
+              <w14:ligatures w14:val="standardContextual"/>
+            </w:rPr>
+          </w:pPr>
+          <w:hyperlink w:anchor="_Toc174163472" w:history="1">
+            <w:r>
+              <w:rPr>
+                <w:rStyle w:val="Hyperlink"/>
+                <w:noProof/>
+              </w:rPr>
+              <w:t>SMS Messaging</w:t>
+            </w:r>
+            <w:r>
+              <w:rPr>
+                <w:noProof/>
+                <w:webHidden/>
+              </w:rPr>
+              <w:tab/>
+            </w:r>
+            <w:r>
+              <w:rPr>
+                <w:noProof/>
+                <w:webHidden/>
+              </w:rPr>
+              <w:fldChar w:fldCharType="begin"/>
+            </w:r>
+            <w:r>
+              <w:rPr>
+                <w:noProof/>
+                <w:webHidden/>
+              </w:rPr>
+              <w:instrText xml:space="preserve"> PAGEREF _Toc174163472 \h </w:instrText>
+            </w:r>
+            <w:r>
+              <w:rPr>
+                <w:noProof/>
+                <w:webHidden/>
+              </w:rPr>
+            </w:r>
+            <w:r>
+              <w:rPr>
+                <w:noProof/>
+                <w:webHidden/>
+              </w:rPr>
+              <w:fldChar w:fldCharType="separate"/>
+            </w:r>
+            <w:r>
+              <w:rPr>
+                <w:noProof/>
+                <w:webHidden/>
+              </w:rPr>
+              <w:t>8</w:t>
+            </w:r>
+            <w:r>
+              <w:rPr>
+                <w:noProof/>
+                <w:webHidden/>
+              </w:rPr>
+              <w:fldChar w:fldCharType="end"/>
+            </w:r>
+          </w:hyperlink>
+        </w:p>
+        <w:p>
+          <w:pPr>
+            <w:pStyle w:val="TOC5"/>
+            <w:tabs>
+              <w:tab w:val="right" w:leader="dot" w:pos="9350"/>
+            </w:tabs>
+            <w:rPr>
+              <w:noProof/>
+              <w:kern w:val="2"/>
+              <w:sz w:val="24"/>
+              <w:szCs w:val="24"/>
+              <w14:ligatures w14:val="standardContextual"/>
+            </w:rPr>
+          </w:pPr>
+          <w:hyperlink w:anchor="_Toc174163473" w:history="1">
+            <w:r>
+              <w:rPr>
+                <w:rStyle w:val="Hyperlink"/>
+                <w:noProof/>
+              </w:rPr>
+              <w:t>Can text messaging affect appointment attendance?</w:t>
+            </w:r>
+            <w:r>
+              <w:rPr>
+                <w:noProof/>
+                <w:webHidden/>
+              </w:rPr>
+              <w:tab/>
+            </w:r>
+            <w:r>
+              <w:rPr>
+                <w:noProof/>
+                <w:webHidden/>
+              </w:rPr>
+              <w:fldChar w:fldCharType="begin"/>
+            </w:r>
+            <w:r>
+              <w:rPr>
+                <w:noProof/>
+                <w:webHidden/>
+              </w:rPr>
+              <w:instrText xml:space="preserve"> PAGEREF _Toc174163473 \h </w:instrText>
+            </w:r>
+            <w:r>
+              <w:rPr>
+                <w:noProof/>
+                <w:webHidden/>
+              </w:rPr>
+            </w:r>
+            <w:r>
+              <w:rPr>
+                <w:noProof/>
+                <w:webHidden/>
+              </w:rPr>
+              <w:fldChar w:fldCharType="separate"/>
+            </w:r>
+            <w:r>
+              <w:rPr>
+                <w:noProof/>
+                <w:webHidden/>
+              </w:rPr>
+              <w:t>8</w:t>
+            </w:r>
+            <w:r>
+              <w:rPr>
+                <w:noProof/>
+                <w:webHidden/>
+              </w:rPr>
+              <w:fldChar w:fldCharType="end"/>
+            </w:r>
+          </w:hyperlink>
+        </w:p>
+        <w:p>
+          <w:pPr>
+            <w:pStyle w:val="TOC1"/>
+            <w:tabs>
+              <w:tab w:val="right" w:leader="dot" w:pos="9350"/>
+            </w:tabs>
+            <w:rPr>
+              <w:b w:val="0"/>
+              <w:bCs w:val="0"/>
+              <w:caps w:val="0"/>
+              <w:noProof/>
+              <w:kern w:val="2"/>
+              <w:sz w:val="24"/>
+              <w:szCs w:val="24"/>
+              <w14:ligatures w14:val="standardContextual"/>
+            </w:rPr>
+          </w:pPr>
+          <w:hyperlink w:anchor="_Toc174163474" w:history="1">
+            <w:r>
+              <w:rPr>
+                <w:rStyle w:val="Hyperlink"/>
+                <w:noProof/>
+              </w:rPr>
+              <w:t>Demographics</w:t>
+            </w:r>
+            <w:r>
+              <w:rPr>
+                <w:noProof/>
+                <w:webHidden/>
+              </w:rPr>
+              <w:tab/>
+            </w:r>
+            <w:r>
+              <w:rPr>
+                <w:noProof/>
+                <w:webHidden/>
+              </w:rPr>
+              <w:fldChar w:fldCharType="begin"/>
+            </w:r>
+            <w:r>
+              <w:rPr>
+                <w:noProof/>
+                <w:webHidden/>
+              </w:rPr>
+              <w:instrText xml:space="preserve"> PAGEREF _Toc174163474 \h </w:instrText>
+            </w:r>
+            <w:r>
+              <w:rPr>
+                <w:noProof/>
+                <w:webHidden/>
+              </w:rPr>
+            </w:r>
+            <w:r>
+              <w:rPr>
+                <w:noProof/>
+                <w:webHidden/>
+              </w:rPr>
+              <w:fldChar w:fldCharType="separate"/>
+            </w:r>
+            <w:r>
+              <w:rPr>
+                <w:noProof/>
+                <w:webHidden/>
+              </w:rPr>
+              <w:t>10</w:t>
+            </w:r>
+            <w:r>
+              <w:rPr>
+                <w:noProof/>
+                <w:webHidden/>
+              </w:rPr>
+              <w:fldChar w:fldCharType="end"/>
+            </w:r>
+          </w:hyperlink>
+        </w:p>
+        <w:p>
+          <w:pPr>
+            <w:pStyle w:val="TOC5"/>
+            <w:tabs>
+              <w:tab w:val="right" w:leader="dot" w:pos="9350"/>
+            </w:tabs>
+            <w:rPr>
+              <w:noProof/>
+              <w:kern w:val="2"/>
+              <w:sz w:val="24"/>
+              <w:szCs w:val="24"/>
+              <w14:ligatures w14:val="standardContextual"/>
+            </w:rPr>
+          </w:pPr>
+          <w:hyperlink w:anchor="_Toc174163475" w:history="1">
+            <w:r>
+              <w:rPr>
+                <w:rStyle w:val="Hyperlink"/>
+                <w:noProof/>
+              </w:rPr>
+              <w:t>What impact does age have on attendance?</w:t>
+            </w:r>
+            <w:r>
+              <w:rPr>
+                <w:noProof/>
+                <w:webHidden/>
+              </w:rPr>
+              <w:tab/>
+            </w:r>
+            <w:r>
+              <w:rPr>
+                <w:noProof/>
+                <w:webHidden/>
+              </w:rPr>
+              <w:fldChar w:fldCharType="begin"/>
+            </w:r>
+            <w:r>
+              <w:rPr>
+                <w:noProof/>
+                <w:webHidden/>
+              </w:rPr>
+              <w:instrText xml:space="preserve"> PAGEREF _Toc174163475 \h </w:instrText>
+            </w:r>
+            <w:r>
+              <w:rPr>
+                <w:noProof/>
+                <w:webHidden/>
+              </w:rPr>
+            </w:r>
+            <w:r>
+              <w:rPr>
+                <w:noProof/>
+                <w:webHidden/>
+              </w:rPr>
+              <w:fldChar w:fldCharType="separate"/>
+            </w:r>
+            <w:r>
+              <w:rPr>
+                <w:noProof/>
+                <w:webHidden/>
+              </w:rPr>
+              <w:t>10</w:t>
+            </w:r>
+            <w:r>
+              <w:rPr>
+                <w:noProof/>
+                <w:webHidden/>
+              </w:rPr>
+              <w:fldChar w:fldCharType="end"/>
+            </w:r>
+          </w:hyperlink>
+        </w:p>
+        <w:p>
+          <w:pPr>
+            <w:pStyle w:val="TOC5"/>
+            <w:tabs>
+              <w:tab w:val="right" w:leader="dot" w:pos="9350"/>
+            </w:tabs>
+            <w:rPr>
+              <w:noProof/>
+              <w:kern w:val="2"/>
+              <w:sz w:val="24"/>
+              <w:szCs w:val="24"/>
+              <w14:ligatures w14:val="standardContextual"/>
+            </w:rPr>
+          </w:pPr>
+          <w:hyperlink w:anchor="_Toc174163476" w:history="1">
+            <w:r>
+              <w:rPr>
+                <w:rStyle w:val="Hyperlink"/>
+                <w:noProof/>
+              </w:rPr>
+              <w:t>Are men or women more likely to attend their appointments?</w:t>
+            </w:r>
+            <w:r>
+              <w:rPr>
+                <w:noProof/>
+                <w:webHidden/>
+              </w:rPr>
+              <w:tab/>
+            </w:r>
+            <w:r>
+              <w:rPr>
+                <w:noProof/>
+                <w:webHidden/>
+              </w:rPr>
+              <w:fldChar w:fldCharType="begin"/>
+            </w:r>
+            <w:r>
+              <w:rPr>
+                <w:noProof/>
+                <w:webHidden/>
+              </w:rPr>
+              <w:instrText xml:space="preserve"> PAGEREF _Toc174163476 \h </w:instrText>
+            </w:r>
+            <w:r>
+              <w:rPr>
+                <w:noProof/>
+                <w:webHidden/>
+              </w:rPr>
+            </w:r>
+            <w:r>
+              <w:rPr>
+                <w:noProof/>
+                <w:webHidden/>
+              </w:rPr>
+              <w:fldChar w:fldCharType="separate"/>
+            </w:r>
+            <w:r>
+              <w:rPr>
+                <w:noProof/>
+                <w:webHidden/>
+              </w:rPr>
+              <w:t>12</w:t>
+            </w:r>
+            <w:r>
+              <w:rPr>
+                <w:noProof/>
+                <w:webHidden/>
+              </w:rPr>
+              <w:fldChar w:fldCharType="end"/>
+            </w:r>
+          </w:hyperlink>
+        </w:p>
+        <w:p>
+          <w:pPr>
+            <w:pStyle w:val="TOC5"/>
+            <w:tabs>
+              <w:tab w:val="right" w:leader="dot" w:pos="9350"/>
+            </w:tabs>
+            <w:rPr>
+              <w:noProof/>
+              <w:kern w:val="2"/>
+              <w:sz w:val="24"/>
+              <w:szCs w:val="24"/>
+              <w14:ligatures w14:val="standardContextual"/>
+            </w:rPr>
+          </w:pPr>
+          <w:hyperlink w:anchor="_Toc174163477" w:history="1">
+            <w:r>
+              <w:rPr>
+                <w:rStyle w:val="Hyperlink"/>
+                <w:noProof/>
+              </w:rPr>
+              <w:t>Do patients on Brazil’s Bolsa Família Program attend appointments at a higher rate?</w:t>
+            </w:r>
+            <w:r>
+              <w:rPr>
+                <w:noProof/>
+                <w:webHidden/>
+              </w:rPr>
+              <w:tab/>
+            </w:r>
+            <w:r>
+              <w:rPr>
+                <w:noProof/>
+                <w:webHidden/>
+              </w:rPr>
+              <w:fldChar w:fldCharType="begin"/>
+            </w:r>
+            <w:r>
+              <w:rPr>
+                <w:noProof/>
+                <w:webHidden/>
+              </w:rPr>
+              <w:instrText xml:space="preserve"> PAGEREF _Toc174163477 \h </w:instrText>
+            </w:r>
+            <w:r>
+              <w:rPr>
+                <w:noProof/>
+                <w:webHidden/>
+              </w:rPr>
+            </w:r>
+            <w:r>
+              <w:rPr>
+                <w:noProof/>
+                <w:webHidden/>
+              </w:rPr>
+              <w:fldChar w:fldCharType="separate"/>
+            </w:r>
+            <w:r>
+              <w:rPr>
+                <w:noProof/>
+                <w:webHidden/>
+              </w:rPr>
+              <w:t>13</w:t>
+            </w:r>
+            <w:r>
+              <w:rPr>
+                <w:noProof/>
+                <w:webHidden/>
+              </w:rPr>
+              <w:fldChar w:fldCharType="end"/>
+            </w:r>
+          </w:hyperlink>
+        </w:p>
+        <w:p>
+          <w:pPr>
+            <w:pStyle w:val="TOC1"/>
+            <w:tabs>
+              <w:tab w:val="right" w:leader="dot" w:pos="9350"/>
+            </w:tabs>
+            <w:rPr>
+              <w:b w:val="0"/>
+              <w:bCs w:val="0"/>
+              <w:caps w:val="0"/>
+              <w:noProof/>
+              <w:kern w:val="2"/>
+              <w:sz w:val="24"/>
+              <w:szCs w:val="24"/>
+              <w14:ligatures w14:val="standardContextual"/>
+            </w:rPr>
+          </w:pPr>
+          <w:hyperlink w:anchor="_Toc174163478" w:history="1">
+            <w:r>
+              <w:rPr>
+                <w:rStyle w:val="Hyperlink"/>
+                <w:noProof/>
+              </w:rPr>
+              <w:t>Health Conditions</w:t>
+            </w:r>
+            <w:r>
+              <w:rPr>
+                <w:noProof/>
+                <w:webHidden/>
+              </w:rPr>
+              <w:tab/>
+            </w:r>
+            <w:r>
+              <w:rPr>
+                <w:noProof/>
+                <w:webHidden/>
+              </w:rPr>
+              <w:fldChar w:fldCharType="begin"/>
+            </w:r>
+            <w:r>
+              <w:rPr>
+                <w:noProof/>
+                <w:webHidden/>
+              </w:rPr>
+              <w:instrText xml:space="preserve"> PAGEREF _Toc174163478 \h </w:instrText>
+            </w:r>
+            <w:r>
+              <w:rPr>
+                <w:noProof/>
+                <w:webHidden/>
+              </w:rPr>
+            </w:r>
+            <w:r>
+              <w:rPr>
+                <w:noProof/>
+                <w:webHidden/>
+              </w:rPr>
+              <w:fldChar w:fldCharType="separate"/>
+            </w:r>
+            <w:r>
+              <w:rPr>
+                <w:noProof/>
+                <w:webHidden/>
+              </w:rPr>
+              <w:t>14</w:t>
+            </w:r>
+            <w:r>
+              <w:rPr>
+                <w:noProof/>
+                <w:webHidden/>
+              </w:rPr>
+              <w:fldChar w:fldCharType="end"/>
+            </w:r>
+          </w:hyperlink>
+        </w:p>
+        <w:p>
+          <w:pPr>
+            <w:pStyle w:val="TOC5"/>
+            <w:tabs>
+              <w:tab w:val="right" w:leader="dot" w:pos="9350"/>
+            </w:tabs>
+            <w:rPr>
+              <w:noProof/>
+              <w:kern w:val="2"/>
+              <w:sz w:val="24"/>
+              <w:szCs w:val="24"/>
+              <w14:ligatures w14:val="standardContextual"/>
+            </w:rPr>
+          </w:pPr>
+          <w:hyperlink w:anchor="_Toc174163479" w:history="1">
+            <w:r>
+              <w:rPr>
+                <w:rStyle w:val="Hyperlink"/>
+                <w:noProof/>
+              </w:rPr>
+              <w:t>How do special health conditions impact attendance?</w:t>
+            </w:r>
+            <w:r>
+              <w:rPr>
+                <w:noProof/>
+                <w:webHidden/>
+              </w:rPr>
+              <w:tab/>
+            </w:r>
+            <w:r>
+              <w:rPr>
+                <w:noProof/>
+                <w:webHidden/>
+              </w:rPr>
+              <w:fldChar w:fldCharType="begin"/>
+            </w:r>
+            <w:r>
+              <w:rPr>
+                <w:noProof/>
+                <w:webHidden/>
+              </w:rPr>
+              <w:instrText xml:space="preserve"> PAGEREF _Toc174163479 \h </w:instrText>
+            </w:r>
+            <w:r>
+              <w:rPr>
+                <w:noProof/>
+                <w:webHidden/>
+              </w:rPr>
+            </w:r>
+            <w:r>
+              <w:rPr>
+                <w:noProof/>
+                <w:webHidden/>
+              </w:rPr>
+              <w:fldChar w:fldCharType="separate"/>
+            </w:r>
+            <w:r>
+              <w:rPr>
+                <w:noProof/>
+                <w:webHidden/>
+              </w:rPr>
+              <w:t>14</w:t>
+            </w:r>
+            <w:r>
+              <w:rPr>
+                <w:noProof/>
+                <w:webHidden/>
+              </w:rPr>
+              <w:fldChar w:fldCharType="end"/>
+            </w:r>
+          </w:hyperlink>
+        </w:p>
+        <w:p>
+          <w:pPr>
+            <w:pStyle w:val="TOC1"/>
+            <w:tabs>
+              <w:tab w:val="right" w:leader="dot" w:pos="9350"/>
+            </w:tabs>
+            <w:rPr>
+              <w:b w:val="0"/>
+              <w:bCs w:val="0"/>
+              <w:caps w:val="0"/>
+              <w:noProof/>
+              <w:kern w:val="2"/>
+              <w:sz w:val="24"/>
+              <w:szCs w:val="24"/>
+              <w14:ligatures w14:val="standardContextual"/>
+            </w:rPr>
+          </w:pPr>
+          <w:hyperlink w:anchor="_Toc174163480" w:history="1">
+            <w:r>
+              <w:rPr>
+                <w:rStyle w:val="Hyperlink"/>
+                <w:noProof/>
+              </w:rPr>
+              <w:t>Further Study</w:t>
+            </w:r>
+            <w:r>
+              <w:rPr>
+                <w:noProof/>
+                <w:webHidden/>
+              </w:rPr>
+              <w:tab/>
+            </w:r>
+            <w:r>
+              <w:rPr>
+                <w:noProof/>
+                <w:webHidden/>
+              </w:rPr>
+              <w:fldChar w:fldCharType="begin"/>
+            </w:r>
+            <w:r>
+              <w:rPr>
+                <w:noProof/>
+                <w:webHidden/>
+              </w:rPr>
+              <w:instrText xml:space="preserve"> PAGEREF _Toc174163480 \h </w:instrText>
+            </w:r>
+            <w:r>
+              <w:rPr>
+                <w:noProof/>
+                <w:webHidden/>
+              </w:rPr>
+            </w:r>
+            <w:r>
+              <w:rPr>
+                <w:noProof/>
+                <w:webHidden/>
+              </w:rPr>
+              <w:fldChar w:fldCharType="separate"/>
+            </w:r>
+            <w:r>
+              <w:rPr>
+                <w:noProof/>
+                <w:webHidden/>
+              </w:rPr>
+              <w:t>16</w:t>
+            </w:r>
+            <w:r>
+              <w:rPr>
+                <w:noProof/>
+                <w:webHidden/>
+              </w:rPr>
+              <w:fldChar w:fldCharType="end"/>
+            </w:r>
+          </w:hyperlink>
+        </w:p>
+        <w:p>
+          <w:pPr>
+            <w:pStyle w:val="TOC5"/>
+            <w:tabs>
+              <w:tab w:val="right" w:leader="dot" w:pos="9350"/>
+            </w:tabs>
+            <w:rPr>
+              <w:noProof/>
+              <w:kern w:val="2"/>
+              <w:sz w:val="24"/>
+              <w:szCs w:val="24"/>
+              <w14:ligatures w14:val="standardContextual"/>
+            </w:rPr>
+          </w:pPr>
+          <w:hyperlink w:anchor="_Toc174163481" w:history="1">
+            <w:r>
+              <w:rPr>
+                <w:rStyle w:val="Hyperlink"/>
+                <w:noProof/>
+              </w:rPr>
+              <w:t>What other information would we have liked to have?</w:t>
+            </w:r>
+            <w:r>
+              <w:rPr>
+                <w:noProof/>
+                <w:webHidden/>
+              </w:rPr>
+              <w:tab/>
+            </w:r>
+            <w:r>
+              <w:rPr>
+                <w:noProof/>
+                <w:webHidden/>
+              </w:rPr>
+              <w:fldChar w:fldCharType="begin"/>
+            </w:r>
+            <w:r>
+              <w:rPr>
+                <w:noProof/>
+                <w:webHidden/>
+              </w:rPr>
+              <w:instrText xml:space="preserve"> PAGEREF _Toc174163481 \h </w:instrText>
+            </w:r>
+            <w:r>
+              <w:rPr>
+                <w:noProof/>
+                <w:webHidden/>
+              </w:rPr>
+            </w:r>
+            <w:r>
+              <w:rPr>
+                <w:noProof/>
+                <w:webHidden/>
+              </w:rPr>
+              <w:fldChar w:fldCharType="separate"/>
+            </w:r>
+            <w:r>
+              <w:rPr>
+                <w:noProof/>
+                <w:webHidden/>
+              </w:rPr>
+              <w:t>16</w:t>
+            </w:r>
+            <w:r>
+              <w:rPr>
+                <w:noProof/>
+                <w:webHidden/>
+              </w:rPr>
+              <w:fldChar w:fldCharType="end"/>
+            </w:r>
+          </w:hyperlink>
+        </w:p>
+        <w:p>
+          <w:pPr>
+            <w:pStyle w:val="TOC5"/>
+            <w:tabs>
+              <w:tab w:val="right" w:leader="dot" w:pos="9350"/>
+            </w:tabs>
+            <w:rPr>
+              <w:noProof/>
+              <w:kern w:val="2"/>
+              <w:sz w:val="24"/>
+              <w:szCs w:val="24"/>
+              <w14:ligatures w14:val="standardContextual"/>
+            </w:rPr>
+          </w:pPr>
+          <w:hyperlink w:anchor="_Toc174163482" w:history="1">
+            <w:r>
+              <w:rPr>
+                <w:rStyle w:val="Hyperlink"/>
+                <w:noProof/>
+              </w:rPr>
+              <w:t>What other questions could we answer with more time?</w:t>
+            </w:r>
+            <w:r>
+              <w:rPr>
+                <w:noProof/>
+                <w:webHidden/>
+              </w:rPr>
+              <w:tab/>
+            </w:r>
+            <w:r>
+              <w:rPr>
+                <w:noProof/>
+                <w:webHidden/>
+              </w:rPr>
+              <w:fldChar w:fldCharType="begin"/>
+            </w:r>
+            <w:r>
+              <w:rPr>
+                <w:noProof/>
+                <w:webHidden/>
+              </w:rPr>
+              <w:instrText xml:space="preserve"> PAGEREF _Toc174163482 \h </w:instrText>
+            </w:r>
+            <w:r>
+              <w:rPr>
+                <w:noProof/>
+                <w:webHidden/>
+              </w:rPr>
+            </w:r>
+            <w:r>
+              <w:rPr>
+                <w:noProof/>
+                <w:webHidden/>
+              </w:rPr>
+              <w:fldChar w:fldCharType="separate"/>
+            </w:r>
+            <w:r>
+              <w:rPr>
+                <w:noProof/>
+                <w:webHidden/>
+              </w:rPr>
+              <w:t>17</w:t>
+            </w:r>
+            <w:r>
+              <w:rPr>
+                <w:noProof/>
+                <w:webHidden/>
+              </w:rPr>
+              <w:fldChar w:fldCharType="end"/>
+            </w:r>
+          </w:hyperlink>
+        </w:p>
+        <w:p>
+          <w:r>
+            <w:rPr>
+              <w:b/>
+              <w:bCs/>
+              <w:i w:val="0"/>
+              <w:iCs w:val="0"/>
+              <w:caps/>
+              <w:sz w:val="24"/>
+              <w:szCs w:val="24"/>
+            </w:rPr>
+            <w:fldChar w:fldCharType="end"/>
+          </w:r>
+        </w:p>
+      </w:sdtContent>
+    </w:sdt>
+    <w:p/>
     <w:p>
       <w:pPr>
         <w:pStyle w:val="Heading1"/>
         <w:rPr>
-          <w:i w:val="0"/>
-          <w:iCs w:val="0"/>
-        </w:rPr>
-      </w:pPr>
-      <w:r>
-        <w:rPr>
-          <w:i w:val="0"/>
-          <w:iCs w:val="0"/>
-        </w:rPr>
+          <w:i/>
+          <w:iCs w:val="0"/>
+        </w:rPr>
+      </w:pPr>
+      <w:bookmarkStart w:id="0" w:name="_Toc174163460"/>
+      <w:r>
+        <w:rPr>
+          <w:iCs w:val="0"/>
+        </w:rPr>
+        <w:lastRenderedPageBreak/>
         <w:t>The Data</w:t>
       </w:r>
+      <w:bookmarkEnd w:id="0"/>
     </w:p>
     <w:p>
       <w:pPr>
@@ -1347,53 +3126,48 @@
         <w:pStyle w:val="Heading1"/>
         <w:keepNext/>
         <w:rPr>
-          <w:i w:val="0"/>
-          <w:iCs w:val="0"/>
-        </w:rPr>
-      </w:pPr>
-      <w:r>
-        <w:rPr>
-          <w:i w:val="0"/>
-          <w:iCs w:val="0"/>
-        </w:rPr>
-        <w:lastRenderedPageBreak/>
+          <w:i/>
+          <w:iCs w:val="0"/>
+        </w:rPr>
+      </w:pPr>
+      <w:bookmarkStart w:id="1" w:name="_Toc174163461"/>
+      <w:r>
+        <w:rPr>
+          <w:iCs w:val="0"/>
+        </w:rPr>
         <w:t xml:space="preserve">Number of </w:t>
       </w:r>
       <w:r>
         <w:rPr>
-          <w:i w:val="0"/>
           <w:iCs w:val="0"/>
         </w:rPr>
         <w:t>N</w:t>
       </w:r>
       <w:r>
         <w:rPr>
-          <w:i w:val="0"/>
           <w:iCs w:val="0"/>
         </w:rPr>
         <w:t>o</w:t>
       </w:r>
       <w:r>
         <w:rPr>
-          <w:i w:val="0"/>
           <w:iCs w:val="0"/>
         </w:rPr>
         <w:t xml:space="preserve"> </w:t>
       </w:r>
       <w:r>
         <w:rPr>
-          <w:i w:val="0"/>
           <w:iCs w:val="0"/>
         </w:rPr>
         <w:t>S</w:t>
       </w:r>
       <w:r>
         <w:rPr>
-          <w:i w:val="0"/>
           <w:iCs w:val="0"/>
         </w:rPr>
         <w:t>hows</w:t>
       </w:r>
+      <w:bookmarkEnd w:id="1"/>
     </w:p>
     <w:p>
       <w:pPr>
@@ -1403,6 +3177,7 @@
           <w:iCs w:val="0"/>
         </w:rPr>
       </w:pPr>
+      <w:bookmarkStart w:id="2" w:name="_Toc174163462"/>
       <w:r>
         <w:rPr>
           <w:i w:val="0"/>
@@ -1410,6 +3185,7 @@
         </w:rPr>
         <w:t>What is the overall proportion of No Shows?</w:t>
       </w:r>
+      <w:bookmarkEnd w:id="2"/>
     </w:p>
     <w:p>
       <w:pPr>
@@ -1490,6 +3266,7 @@
           <w:iCs w:val="0"/>
           <w:noProof/>
         </w:rPr>
+        <w:lastRenderedPageBreak/>
         <w:drawing>
           <wp:inline distT="0" distB="0" distL="0" distR="0" wp14:anchorId="7299A0C7" wp14:editId="18D85810">
             <wp:extent cx="4064000" cy="3048000"/>
@@ -1532,17 +3309,18 @@
         <w:pStyle w:val="Heading1"/>
         <w:keepNext/>
         <w:rPr>
-          <w:i w:val="0"/>
-          <w:iCs w:val="0"/>
-        </w:rPr>
-      </w:pPr>
-      <w:r>
-        <w:rPr>
-          <w:i w:val="0"/>
+          <w:i/>
+          <w:iCs w:val="0"/>
+        </w:rPr>
+      </w:pPr>
+      <w:bookmarkStart w:id="3" w:name="_Toc174163463"/>
+      <w:r>
+        <w:rPr>
           <w:iCs w:val="0"/>
         </w:rPr>
         <w:t>Multiple Appointments</w:t>
       </w:r>
+      <w:bookmarkEnd w:id="3"/>
     </w:p>
     <w:p>
       <w:pPr>
@@ -1552,6 +3330,7 @@
           <w:iCs w:val="0"/>
         </w:rPr>
       </w:pPr>
+      <w:bookmarkStart w:id="4" w:name="_Toc174163464"/>
       <w:r>
         <w:rPr>
           <w:i w:val="0"/>
@@ -1559,6 +3338,7 @@
         </w:rPr>
         <w:t>How many patients scheduled multiple appointments?</w:t>
       </w:r>
+      <w:bookmarkEnd w:id="4"/>
       <w:r>
         <w:rPr>
           <w:i w:val="0"/>
@@ -1717,7 +3497,6 @@
           <w:iCs w:val="0"/>
           <w:noProof/>
         </w:rPr>
-        <w:lastRenderedPageBreak/>
         <w:drawing>
           <wp:inline distT="0" distB="0" distL="0" distR="0" wp14:anchorId="1B9DC2BE" wp14:editId="14BA0106">
             <wp:extent cx="5943600" cy="2971800"/>
@@ -1764,13 +3543,16 @@
           <w:iCs w:val="0"/>
         </w:rPr>
       </w:pPr>
-      <w:r>
-        <w:rPr>
-          <w:i w:val="0"/>
-          <w:iCs w:val="0"/>
-        </w:rPr>
+      <w:bookmarkStart w:id="5" w:name="_Toc174163465"/>
+      <w:r>
+        <w:rPr>
+          <w:i w:val="0"/>
+          <w:iCs w:val="0"/>
+        </w:rPr>
+        <w:lastRenderedPageBreak/>
         <w:t>What are the outliers?</w:t>
       </w:r>
+      <w:bookmarkEnd w:id="5"/>
     </w:p>
     <w:p>
       <w:pPr>
@@ -2033,17 +3815,18 @@
         <w:pStyle w:val="Heading1"/>
         <w:keepNext/>
         <w:rPr>
-          <w:i w:val="0"/>
-          <w:iCs w:val="0"/>
-        </w:rPr>
-      </w:pPr>
-      <w:r>
-        <w:rPr>
-          <w:i w:val="0"/>
+          <w:i/>
+          <w:iCs w:val="0"/>
+        </w:rPr>
+      </w:pPr>
+      <w:bookmarkStart w:id="6" w:name="_Toc174163466"/>
+      <w:r>
+        <w:rPr>
           <w:iCs w:val="0"/>
         </w:rPr>
         <w:t>Appointment Scheduling</w:t>
       </w:r>
+      <w:bookmarkEnd w:id="6"/>
     </w:p>
     <w:p>
       <w:pPr>
@@ -2054,6 +3837,7 @@
           <w:iCs w:val="0"/>
         </w:rPr>
       </w:pPr>
+      <w:bookmarkStart w:id="7" w:name="_Toc174163467"/>
       <w:r>
         <w:rPr>
           <w:i w:val="0"/>
@@ -2061,6 +3845,7 @@
         </w:rPr>
         <w:t>Does the time between scheduling an appointment and appointment date impact appointment attendance?</w:t>
       </w:r>
+      <w:bookmarkEnd w:id="7"/>
     </w:p>
     <w:p>
       <w:pPr>
@@ -2149,7 +3934,6 @@
           <w:iCs w:val="0"/>
           <w:noProof/>
         </w:rPr>
-        <w:lastRenderedPageBreak/>
         <w:drawing>
           <wp:inline distT="0" distB="0" distL="0" distR="0" wp14:anchorId="28DE0285" wp14:editId="3DA196DA">
             <wp:extent cx="5943600" cy="3004185"/>
@@ -2301,6 +4085,7 @@
           <w:iCs w:val="0"/>
           <w:noProof/>
         </w:rPr>
+        <w:lastRenderedPageBreak/>
         <w:drawing>
           <wp:inline distT="0" distB="0" distL="0" distR="0" wp14:anchorId="12735E03" wp14:editId="0BDBD72D">
             <wp:extent cx="5090160" cy="3528577"/>
@@ -2427,12 +4212,12 @@
           <w:iCs w:val="0"/>
         </w:rPr>
       </w:pPr>
-      <w:r>
-        <w:rPr>
-          <w:i w:val="0"/>
-          <w:iCs w:val="0"/>
-        </w:rPr>
-        <w:lastRenderedPageBreak/>
+      <w:bookmarkStart w:id="8" w:name="_Toc174163468"/>
+      <w:r>
+        <w:rPr>
+          <w:i w:val="0"/>
+          <w:iCs w:val="0"/>
+        </w:rPr>
         <w:t>Does the day of the week</w:t>
       </w:r>
       <w:r>
@@ -2463,6 +4248,7 @@
         </w:rPr>
         <w:t xml:space="preserve"> impact no-shows?</w:t>
       </w:r>
+      <w:bookmarkEnd w:id="8"/>
     </w:p>
     <w:p>
       <w:pPr>
@@ -2590,6 +4376,7 @@
           <w:iCs w:val="0"/>
         </w:rPr>
       </w:pPr>
+      <w:bookmarkStart w:id="9" w:name="_Toc174163469"/>
       <w:r>
         <w:rPr>
           <w:i w:val="0"/>
@@ -2597,6 +4384,7 @@
         </w:rPr>
         <w:t>Does the time of day that an appointment is scheduled impact the likelihood of a no-show?</w:t>
       </w:r>
+      <w:bookmarkEnd w:id="9"/>
     </w:p>
     <w:p>
       <w:pPr>
@@ -2828,7 +4616,6 @@
           <w:iCs w:val="0"/>
           <w:noProof/>
         </w:rPr>
-        <w:lastRenderedPageBreak/>
         <w:drawing>
           <wp:inline distT="0" distB="0" distL="0" distR="0" wp14:anchorId="11A6F470" wp14:editId="1F96FBC1">
             <wp:extent cx="5943600" cy="2971800"/>
@@ -3054,6 +4841,7 @@
           <w:iCs w:val="0"/>
           <w:noProof/>
         </w:rPr>
+        <w:lastRenderedPageBreak/>
         <w:drawing>
           <wp:inline distT="0" distB="0" distL="0" distR="0" wp14:anchorId="6036540A" wp14:editId="627F0646">
             <wp:extent cx="6075680" cy="3037840"/>
@@ -3118,18 +4906,18 @@
         <w:pStyle w:val="Heading1"/>
         <w:keepNext/>
         <w:rPr>
-          <w:i w:val="0"/>
-          <w:iCs w:val="0"/>
-        </w:rPr>
-      </w:pPr>
-      <w:r>
-        <w:rPr>
-          <w:i w:val="0"/>
-          <w:iCs w:val="0"/>
-        </w:rPr>
-        <w:lastRenderedPageBreak/>
+          <w:i/>
+          <w:iCs w:val="0"/>
+        </w:rPr>
+      </w:pPr>
+      <w:bookmarkStart w:id="10" w:name="_Toc174163470"/>
+      <w:r>
+        <w:rPr>
+          <w:iCs w:val="0"/>
+        </w:rPr>
         <w:t>Location</w:t>
       </w:r>
+      <w:bookmarkEnd w:id="10"/>
     </w:p>
     <w:p>
       <w:pPr>
@@ -3140,6 +4928,7 @@
           <w:iCs w:val="0"/>
         </w:rPr>
       </w:pPr>
+      <w:bookmarkStart w:id="11" w:name="_Toc174163471"/>
       <w:r>
         <w:rPr>
           <w:i w:val="0"/>
@@ -3147,6 +4936,7 @@
         </w:rPr>
         <w:t>Does location have an impact the likelihood of a no-show?</w:t>
       </w:r>
+      <w:bookmarkEnd w:id="11"/>
     </w:p>
     <w:p>
       <w:pPr>
@@ -3263,6 +5053,7 @@
           <w:iCs w:val="0"/>
           <w:noProof/>
         </w:rPr>
+        <w:lastRenderedPageBreak/>
         <w:drawing>
           <wp:inline distT="0" distB="0" distL="0" distR="0" wp14:anchorId="02CBD8D8" wp14:editId="2ADDF948">
             <wp:extent cx="5943600" cy="4114800"/>
@@ -3319,17 +5110,18 @@
         <w:pStyle w:val="Heading1"/>
         <w:keepNext/>
         <w:rPr>
-          <w:i w:val="0"/>
-          <w:iCs w:val="0"/>
-        </w:rPr>
-      </w:pPr>
-      <w:r>
-        <w:rPr>
-          <w:i w:val="0"/>
+          <w:i/>
+          <w:iCs w:val="0"/>
+        </w:rPr>
+      </w:pPr>
+      <w:bookmarkStart w:id="12" w:name="_Toc174163472"/>
+      <w:r>
+        <w:rPr>
           <w:iCs w:val="0"/>
         </w:rPr>
         <w:t>SMS Messaging</w:t>
       </w:r>
+      <w:bookmarkEnd w:id="12"/>
     </w:p>
     <w:p>
       <w:pPr>
@@ -3340,6 +5132,7 @@
           <w:iCs w:val="0"/>
         </w:rPr>
       </w:pPr>
+      <w:bookmarkStart w:id="13" w:name="_Toc174163473"/>
       <w:r>
         <w:rPr>
           <w:i w:val="0"/>
@@ -3361,6 +5154,7 @@
         </w:rPr>
         <w:t xml:space="preserve"> messaging affect appointment attendance?</w:t>
       </w:r>
+      <w:bookmarkEnd w:id="13"/>
     </w:p>
     <w:p>
       <w:pPr>
@@ -3462,7 +5256,6 @@
           <w:iCs w:val="0"/>
           <w:noProof/>
         </w:rPr>
-        <w:lastRenderedPageBreak/>
         <w:drawing>
           <wp:inline distT="0" distB="0" distL="0" distR="0" wp14:anchorId="7D8AB2FD" wp14:editId="1B3FC008">
             <wp:extent cx="3310272" cy="2686312"/>
@@ -3527,6 +5320,7 @@
           <w:i w:val="0"/>
           <w:iCs w:val="0"/>
         </w:rPr>
+        <w:lastRenderedPageBreak/>
         <w:t xml:space="preserve">The largest category of people </w:t>
       </w:r>
       <w:proofErr w:type="gramStart"/>
@@ -4094,17 +5888,18 @@
         <w:pStyle w:val="Heading1"/>
         <w:keepNext/>
         <w:rPr>
-          <w:i w:val="0"/>
-          <w:iCs w:val="0"/>
-        </w:rPr>
-      </w:pPr>
-      <w:r>
-        <w:rPr>
-          <w:i w:val="0"/>
+          <w:i/>
+          <w:iCs w:val="0"/>
+        </w:rPr>
+      </w:pPr>
+      <w:bookmarkStart w:id="14" w:name="_Toc174163474"/>
+      <w:r>
+        <w:rPr>
           <w:iCs w:val="0"/>
         </w:rPr>
         <w:t>Demographics</w:t>
       </w:r>
+      <w:bookmarkEnd w:id="14"/>
     </w:p>
     <w:p>
       <w:pPr>
@@ -4115,12 +5910,21 @@
           <w:iCs w:val="0"/>
         </w:rPr>
       </w:pPr>
-      <w:r>
-        <w:rPr>
-          <w:i w:val="0"/>
-          <w:iCs w:val="0"/>
-        </w:rPr>
-        <w:t xml:space="preserve">What impact does age have on attendance? </w:t>
+      <w:bookmarkStart w:id="15" w:name="_Toc174163475"/>
+      <w:r>
+        <w:rPr>
+          <w:i w:val="0"/>
+          <w:iCs w:val="0"/>
+        </w:rPr>
+        <w:t>What impact does age have on attendance?</w:t>
+      </w:r>
+      <w:bookmarkEnd w:id="15"/>
+      <w:r>
+        <w:rPr>
+          <w:i w:val="0"/>
+          <w:iCs w:val="0"/>
+        </w:rPr>
+        <w:t xml:space="preserve"> </w:t>
       </w:r>
     </w:p>
     <w:p>
@@ -4660,6 +6464,7 @@
           <w:iCs w:val="0"/>
         </w:rPr>
       </w:pPr>
+      <w:bookmarkStart w:id="16" w:name="_Toc174163476"/>
       <w:r>
         <w:rPr>
           <w:i w:val="0"/>
@@ -4667,6 +6472,7 @@
         </w:rPr>
         <w:t>Are men or women more likely to attend their appointments?</w:t>
       </w:r>
+      <w:bookmarkEnd w:id="16"/>
     </w:p>
     <w:p>
       <w:pPr>
@@ -4969,6 +6775,7 @@
           <w:iCs w:val="0"/>
         </w:rPr>
       </w:pPr>
+      <w:bookmarkStart w:id="17" w:name="_Toc174163477"/>
       <w:r>
         <w:rPr>
           <w:i w:val="0"/>
@@ -4992,6 +6799,7 @@
         </w:rPr>
         <w:t xml:space="preserve"> Program attend appointments at a higher rate?</w:t>
       </w:r>
+      <w:bookmarkEnd w:id="17"/>
     </w:p>
     <w:p>
       <w:pPr>
@@ -5360,17 +7168,18 @@
         <w:pStyle w:val="Heading1"/>
         <w:keepNext/>
         <w:rPr>
-          <w:i w:val="0"/>
-          <w:iCs w:val="0"/>
-        </w:rPr>
-      </w:pPr>
-      <w:r>
-        <w:rPr>
-          <w:i w:val="0"/>
+          <w:i/>
+          <w:iCs w:val="0"/>
+        </w:rPr>
+      </w:pPr>
+      <w:bookmarkStart w:id="18" w:name="_Toc174163478"/>
+      <w:r>
+        <w:rPr>
           <w:iCs w:val="0"/>
         </w:rPr>
         <w:t>Health Conditions</w:t>
       </w:r>
+      <w:bookmarkEnd w:id="18"/>
     </w:p>
     <w:p>
       <w:pPr>
@@ -5381,6 +7190,7 @@
           <w:iCs w:val="0"/>
         </w:rPr>
       </w:pPr>
+      <w:bookmarkStart w:id="19" w:name="_Toc174163479"/>
       <w:r>
         <w:rPr>
           <w:i w:val="0"/>
@@ -5409,6 +7219,7 @@
         </w:rPr>
         <w:t>conditions impact attendance?</w:t>
       </w:r>
+      <w:bookmarkEnd w:id="19"/>
     </w:p>
     <w:p>
       <w:pPr>
@@ -6080,17 +7891,18 @@
         <w:pStyle w:val="Heading1"/>
         <w:keepNext/>
         <w:rPr>
-          <w:i w:val="0"/>
-          <w:iCs w:val="0"/>
-        </w:rPr>
-      </w:pPr>
-      <w:r>
-        <w:rPr>
-          <w:i w:val="0"/>
+          <w:i/>
+          <w:iCs w:val="0"/>
+        </w:rPr>
+      </w:pPr>
+      <w:bookmarkStart w:id="20" w:name="_Toc174163480"/>
+      <w:r>
+        <w:rPr>
           <w:iCs w:val="0"/>
         </w:rPr>
         <w:t>Further Study</w:t>
       </w:r>
+      <w:bookmarkEnd w:id="20"/>
     </w:p>
     <w:p>
       <w:pPr>
@@ -6101,6 +7913,7 @@
           <w:iCs w:val="0"/>
         </w:rPr>
       </w:pPr>
+      <w:bookmarkStart w:id="21" w:name="_Toc174163481"/>
       <w:r>
         <w:rPr>
           <w:i w:val="0"/>
@@ -6108,6 +7921,7 @@
         </w:rPr>
         <w:t>What other information would we have liked to have?</w:t>
       </w:r>
+      <w:bookmarkEnd w:id="21"/>
     </w:p>
     <w:p>
       <w:pPr>
@@ -6491,6 +8305,7 @@
           <w:iCs w:val="0"/>
         </w:rPr>
       </w:pPr>
+      <w:bookmarkStart w:id="22" w:name="_Toc174163482"/>
       <w:r>
         <w:rPr>
           <w:i w:val="0"/>
@@ -6498,6 +8313,7 @@
         </w:rPr>
         <w:t>What other questions could we answer with more time?</w:t>
       </w:r>
+      <w:bookmarkEnd w:id="22"/>
     </w:p>
     <w:p>
       <w:pPr>
@@ -13712,7 +15528,7 @@
     <w:link w:val="Heading1Char"/>
     <w:uiPriority w:val="9"/>
     <w:qFormat/>
-    <w:rsid w:val="00661F53"/>
+    <w:rsid w:val="00200972"/>
     <w:pPr>
       <w:pBdr>
         <w:top w:val="single" w:sz="8" w:space="0" w:color="E97132" w:themeColor="accent2"/>
@@ -13726,9 +15542,11 @@
       <w:outlineLvl w:val="0"/>
     </w:pPr>
     <w:rPr>
-      <w:rFonts w:asciiTheme="majorHAnsi" w:eastAsiaTheme="majorEastAsia" w:hAnsiTheme="majorHAnsi" w:cstheme="majorBidi"/>
+      <w:rFonts w:asciiTheme="majorHAnsi" w:eastAsiaTheme="majorEastAsia" w:hAnsiTheme="majorHAnsi" w:cs="Times New Roman (Headings CS)"/>
       <w:b/>
       <w:bCs/>
+      <w:i w:val="0"/>
+      <w:caps/>
       <w:color w:val="7F340D" w:themeColor="accent2" w:themeShade="7F"/>
       <w:sz w:val="22"/>
       <w:szCs w:val="22"/>
@@ -13971,13 +15789,13 @@
     <w:basedOn w:val="DefaultParagraphFont"/>
     <w:link w:val="Heading1"/>
     <w:uiPriority w:val="9"/>
-    <w:rsid w:val="00661F53"/>
+    <w:rsid w:val="00200972"/>
     <w:rPr>
-      <w:rFonts w:asciiTheme="majorHAnsi" w:eastAsiaTheme="majorEastAsia" w:hAnsiTheme="majorHAnsi" w:cstheme="majorBidi"/>
+      <w:rFonts w:asciiTheme="majorHAnsi" w:eastAsiaTheme="majorEastAsia" w:hAnsiTheme="majorHAnsi" w:cs="Times New Roman (Headings CS)"/>
       <w:b/>
       <w:bCs/>
-      <w:i/>
       <w:iCs/>
+      <w:caps/>
       <w:color w:val="7F340D" w:themeColor="accent2" w:themeShade="7F"/>
       <w:shd w:val="clear" w:color="auto" w:fill="FAE2D5" w:themeFill="accent2" w:themeFillTint="33"/>
     </w:rPr>
@@ -14403,7 +16221,6 @@
     <w:basedOn w:val="Heading1"/>
     <w:next w:val="Normal"/>
     <w:uiPriority w:val="39"/>
-    <w:semiHidden/>
     <w:unhideWhenUsed/>
     <w:qFormat/>
     <w:rsid w:val="00661F53"/>
@@ -14485,6 +16302,181 @@
       <w:iCs/>
       <w:sz w:val="20"/>
       <w:szCs w:val="20"/>
+    </w:rPr>
+  </w:style>
+  <w:style w:type="paragraph" w:styleId="TOC1">
+    <w:name w:val="toc 1"/>
+    <w:basedOn w:val="Normal"/>
+    <w:next w:val="Normal"/>
+    <w:autoRedefine/>
+    <w:uiPriority w:val="39"/>
+    <w:unhideWhenUsed/>
+    <w:rsid w:val="00200972"/>
+    <w:pPr>
+      <w:spacing w:before="120" w:after="120"/>
+    </w:pPr>
+    <w:rPr>
+      <w:b/>
+      <w:bCs/>
+      <w:i w:val="0"/>
+      <w:iCs w:val="0"/>
+      <w:caps/>
+    </w:rPr>
+  </w:style>
+  <w:style w:type="paragraph" w:styleId="TOC5">
+    <w:name w:val="toc 5"/>
+    <w:basedOn w:val="Normal"/>
+    <w:next w:val="Normal"/>
+    <w:autoRedefine/>
+    <w:uiPriority w:val="39"/>
+    <w:unhideWhenUsed/>
+    <w:rsid w:val="00200972"/>
+    <w:pPr>
+      <w:spacing w:after="0"/>
+      <w:ind w:left="800"/>
+    </w:pPr>
+    <w:rPr>
+      <w:i w:val="0"/>
+      <w:iCs w:val="0"/>
+      <w:sz w:val="18"/>
+      <w:szCs w:val="18"/>
+    </w:rPr>
+  </w:style>
+  <w:style w:type="character" w:styleId="Hyperlink">
+    <w:name w:val="Hyperlink"/>
+    <w:basedOn w:val="DefaultParagraphFont"/>
+    <w:uiPriority w:val="99"/>
+    <w:unhideWhenUsed/>
+    <w:rsid w:val="00200972"/>
+    <w:rPr>
+      <w:color w:val="467886" w:themeColor="hyperlink"/>
+      <w:u w:val="single"/>
+    </w:rPr>
+  </w:style>
+  <w:style w:type="paragraph" w:styleId="TOC2">
+    <w:name w:val="toc 2"/>
+    <w:basedOn w:val="Normal"/>
+    <w:next w:val="Normal"/>
+    <w:autoRedefine/>
+    <w:uiPriority w:val="39"/>
+    <w:unhideWhenUsed/>
+    <w:rsid w:val="00200972"/>
+    <w:pPr>
+      <w:spacing w:after="0"/>
+      <w:ind w:left="200"/>
+    </w:pPr>
+    <w:rPr>
+      <w:i w:val="0"/>
+      <w:iCs w:val="0"/>
+      <w:smallCaps/>
+    </w:rPr>
+  </w:style>
+  <w:style w:type="paragraph" w:styleId="TOC3">
+    <w:name w:val="toc 3"/>
+    <w:basedOn w:val="Normal"/>
+    <w:next w:val="Normal"/>
+    <w:autoRedefine/>
+    <w:uiPriority w:val="39"/>
+    <w:unhideWhenUsed/>
+    <w:rsid w:val="00200972"/>
+    <w:pPr>
+      <w:spacing w:after="0"/>
+      <w:ind w:left="400"/>
+    </w:pPr>
+  </w:style>
+  <w:style w:type="paragraph" w:styleId="TOC4">
+    <w:name w:val="toc 4"/>
+    <w:basedOn w:val="Normal"/>
+    <w:next w:val="Normal"/>
+    <w:autoRedefine/>
+    <w:uiPriority w:val="39"/>
+    <w:unhideWhenUsed/>
+    <w:rsid w:val="00200972"/>
+    <w:pPr>
+      <w:spacing w:after="0"/>
+      <w:ind w:left="600"/>
+    </w:pPr>
+    <w:rPr>
+      <w:i w:val="0"/>
+      <w:iCs w:val="0"/>
+      <w:sz w:val="18"/>
+      <w:szCs w:val="18"/>
+    </w:rPr>
+  </w:style>
+  <w:style w:type="paragraph" w:styleId="TOC6">
+    <w:name w:val="toc 6"/>
+    <w:basedOn w:val="Normal"/>
+    <w:next w:val="Normal"/>
+    <w:autoRedefine/>
+    <w:uiPriority w:val="39"/>
+    <w:unhideWhenUsed/>
+    <w:rsid w:val="00200972"/>
+    <w:pPr>
+      <w:spacing w:after="0"/>
+      <w:ind w:left="1000"/>
+    </w:pPr>
+    <w:rPr>
+      <w:i w:val="0"/>
+      <w:iCs w:val="0"/>
+      <w:sz w:val="18"/>
+      <w:szCs w:val="18"/>
+    </w:rPr>
+  </w:style>
+  <w:style w:type="paragraph" w:styleId="TOC7">
+    <w:name w:val="toc 7"/>
+    <w:basedOn w:val="Normal"/>
+    <w:next w:val="Normal"/>
+    <w:autoRedefine/>
+    <w:uiPriority w:val="39"/>
+    <w:unhideWhenUsed/>
+    <w:rsid w:val="00200972"/>
+    <w:pPr>
+      <w:spacing w:after="0"/>
+      <w:ind w:left="1200"/>
+    </w:pPr>
+    <w:rPr>
+      <w:i w:val="0"/>
+      <w:iCs w:val="0"/>
+      <w:sz w:val="18"/>
+      <w:szCs w:val="18"/>
+    </w:rPr>
+  </w:style>
+  <w:style w:type="paragraph" w:styleId="TOC8">
+    <w:name w:val="toc 8"/>
+    <w:basedOn w:val="Normal"/>
+    <w:next w:val="Normal"/>
+    <w:autoRedefine/>
+    <w:uiPriority w:val="39"/>
+    <w:unhideWhenUsed/>
+    <w:rsid w:val="00200972"/>
+    <w:pPr>
+      <w:spacing w:after="0"/>
+      <w:ind w:left="1400"/>
+    </w:pPr>
+    <w:rPr>
+      <w:i w:val="0"/>
+      <w:iCs w:val="0"/>
+      <w:sz w:val="18"/>
+      <w:szCs w:val="18"/>
+    </w:rPr>
+  </w:style>
+  <w:style w:type="paragraph" w:styleId="TOC9">
+    <w:name w:val="toc 9"/>
+    <w:basedOn w:val="Normal"/>
+    <w:next w:val="Normal"/>
+    <w:autoRedefine/>
+    <w:uiPriority w:val="39"/>
+    <w:unhideWhenUsed/>
+    <w:rsid w:val="00200972"/>
+    <w:pPr>
+      <w:spacing w:after="0"/>
+      <w:ind w:left="1600"/>
+    </w:pPr>
+    <w:rPr>
+      <w:i w:val="0"/>
+      <w:iCs w:val="0"/>
+      <w:sz w:val="18"/>
+      <w:szCs w:val="18"/>
     </w:rPr>
   </w:style>
 </w:styles>

</xml_diff>